<commit_message>
add more to 2
</commit_message>
<xml_diff>
--- a/hw12/2.docx
+++ b/hw12/2.docx
@@ -33,11 +33,63 @@
             <w:tcW w:w="6429" w:type="dxa"/>
           </w:tcPr>
           <w:p>
-            <w:pPr>
+            <w:r>
+              <w:t xml:space="preserve">Find </w:t>
+            </w:r>
+            <m:oMath>
+              <m:r>
+                <w:rPr>
+                  <w:rFonts w:ascii="Cambria Math" w:hAnsi="Cambria Math"/>
+                </w:rPr>
+                <m:t>pred</m:t>
+              </m:r>
+              <m:d>
+                <m:dPr>
+                  <m:ctrlPr>
+                    <w:rPr>
+                      <w:rFonts w:ascii="Cambria Math" w:hAnsi="Cambria Math"/>
+                      <w:i/>
+                    </w:rPr>
+                  </m:ctrlPr>
+                </m:dPr>
+                <m:e>
+                  <m:r>
+                    <w:rPr>
+                      <w:rFonts w:ascii="Cambria Math" w:hAnsi="Cambria Math"/>
+                    </w:rPr>
+                    <m:t>x</m:t>
+                  </m:r>
+                </m:e>
+              </m:d>
+            </m:oMath>
+            <w:r>
+              <w:t xml:space="preserve"> that minimizes fitness value. </w:t>
+            </w:r>
+          </w:p>
+        </w:tc>
+      </w:tr>
+      <w:tr>
+        <w:tc>
+          <w:tcPr>
+            <w:tcW w:w="2093" w:type="dxa"/>
+          </w:tcPr>
+          <w:p>
+            <w:r>
+              <w:t>Terminal set</w:t>
+            </w:r>
+          </w:p>
+        </w:tc>
+        <w:tc>
+          <w:tcPr>
+            <w:tcW w:w="6429" w:type="dxa"/>
+          </w:tcPr>
+          <w:p>
+            <w:r>
               <w:rPr>
                 <w:rFonts w:hint="eastAsia"/>
               </w:rPr>
-            </w:pPr>
+              <w:t>X1</w:t>
+            </w:r>
           </w:p>
         </w:tc>
       </w:tr>
@@ -48,7 +100,7 @@
           </w:tcPr>
           <w:p>
             <w:r>
-              <w:t>Terminal set</w:t>
+              <w:t>Function set:</w:t>
             </w:r>
           </w:p>
         </w:tc>
@@ -57,11 +109,17 @@
             <w:tcW w:w="6429" w:type="dxa"/>
           </w:tcPr>
           <w:p>
-            <w:pPr>
-              <w:rPr>
-                <w:rFonts w:hint="eastAsia"/>
-              </w:rPr>
-            </w:pPr>
+            <w:r>
+              <w:t xml:space="preserve">{plus, minus, times, </w:t>
+            </w:r>
+            <w:proofErr w:type="spellStart"/>
+            <w:r>
+              <w:t>mydivide</w:t>
+            </w:r>
+            <w:proofErr w:type="spellEnd"/>
+            <w:r>
+              <w:t>}</w:t>
+            </w:r>
           </w:p>
         </w:tc>
       </w:tr>
@@ -72,7 +130,7 @@
           </w:tcPr>
           <w:p>
             <w:r>
-              <w:t>Function set:</w:t>
+              <w:t>Fitness cases:</w:t>
             </w:r>
           </w:p>
         </w:tc>
@@ -81,11 +139,9 @@
             <w:tcW w:w="6429" w:type="dxa"/>
           </w:tcPr>
           <w:p>
-            <w:pPr>
-              <w:rPr>
-                <w:rFonts w:hint="eastAsia"/>
-              </w:rPr>
-            </w:pPr>
+            <w:r>
+              <w:t>21</w:t>
+            </w:r>
           </w:p>
         </w:tc>
       </w:tr>
@@ -96,7 +152,7 @@
           </w:tcPr>
           <w:p>
             <w:r>
-              <w:t>Fitness cases:</w:t>
+              <w:t>Raw fitness:</w:t>
             </w:r>
           </w:p>
         </w:tc>
@@ -105,11 +161,267 @@
             <w:tcW w:w="6429" w:type="dxa"/>
           </w:tcPr>
           <w:p>
-            <w:pPr>
-              <w:rPr>
-                <w:rFonts w:hint="eastAsia"/>
-              </w:rPr>
-            </w:pPr>
+            <m:oMath>
+              <m:nary>
+                <m:naryPr>
+                  <m:chr m:val="∑"/>
+                  <m:limLoc m:val="undOvr"/>
+                  <m:ctrlPr>
+                    <w:rPr>
+                      <w:rFonts w:ascii="Cambria Math" w:hAnsi="Cambria Math"/>
+                      <w:i/>
+                    </w:rPr>
+                  </m:ctrlPr>
+                </m:naryPr>
+                <m:sub>
+                  <m:r>
+                    <w:rPr>
+                      <w:rFonts w:ascii="Cambria Math" w:hAnsi="Cambria Math"/>
+                    </w:rPr>
+                    <m:t>j=1</m:t>
+                  </m:r>
+                </m:sub>
+                <m:sup>
+                  <m:r>
+                    <w:rPr>
+                      <w:rFonts w:ascii="Cambria Math" w:hAnsi="Cambria Math"/>
+                    </w:rPr>
+                    <m:t>21</m:t>
+                  </m:r>
+                </m:sup>
+                <m:e>
+                  <m:r>
+                    <w:rPr>
+                      <w:rFonts w:ascii="Cambria Math" w:hAnsi="Cambria Math"/>
+                    </w:rPr>
+                    <m:t>|pred</m:t>
+                  </m:r>
+                  <m:d>
+                    <m:dPr>
+                      <m:ctrlPr>
+                        <w:rPr>
+                          <w:rFonts w:ascii="Cambria Math" w:hAnsi="Cambria Math"/>
+                          <w:i/>
+                        </w:rPr>
+                      </m:ctrlPr>
+                    </m:dPr>
+                    <m:e>
+                      <m:sSub>
+                        <m:sSubPr>
+                          <m:ctrlPr>
+                            <w:rPr>
+                              <w:rFonts w:ascii="Cambria Math" w:hAnsi="Cambria Math"/>
+                              <w:i/>
+                            </w:rPr>
+                          </m:ctrlPr>
+                        </m:sSubPr>
+                        <m:e>
+                          <m:r>
+                            <w:rPr>
+                              <w:rFonts w:ascii="Cambria Math" w:hAnsi="Cambria Math"/>
+                            </w:rPr>
+                            <m:t>x</m:t>
+                          </m:r>
+                        </m:e>
+                        <m:sub>
+                          <m:r>
+                            <w:rPr>
+                              <w:rFonts w:ascii="Cambria Math" w:hAnsi="Cambria Math"/>
+                            </w:rPr>
+                            <m:t>j</m:t>
+                          </m:r>
+                        </m:sub>
+                      </m:sSub>
+                    </m:e>
+                  </m:d>
+                  <m:r>
+                    <w:rPr>
+                      <w:rFonts w:ascii="Cambria Math" w:hAnsi="Cambria Math"/>
+                    </w:rPr>
+                    <m:t>-f(</m:t>
+                  </m:r>
+                  <m:sSub>
+                    <m:sSubPr>
+                      <m:ctrlPr>
+                        <w:rPr>
+                          <w:rFonts w:ascii="Cambria Math" w:hAnsi="Cambria Math"/>
+                          <w:i/>
+                        </w:rPr>
+                      </m:ctrlPr>
+                    </m:sSubPr>
+                    <m:e>
+                      <m:r>
+                        <w:rPr>
+                          <w:rFonts w:ascii="Cambria Math" w:hAnsi="Cambria Math"/>
+                        </w:rPr>
+                        <m:t>x</m:t>
+                      </m:r>
+                    </m:e>
+                    <m:sub>
+                      <m:r>
+                        <w:rPr>
+                          <w:rFonts w:ascii="Cambria Math" w:hAnsi="Cambria Math"/>
+                        </w:rPr>
+                        <m:t>j</m:t>
+                      </m:r>
+                    </m:sub>
+                  </m:sSub>
+                  <m:r>
+                    <w:rPr>
+                      <w:rFonts w:ascii="Cambria Math" w:hAnsi="Cambria Math"/>
+                    </w:rPr>
+                    <m:t>)|</m:t>
+                  </m:r>
+                </m:e>
+              </m:nary>
+            </m:oMath>
+            <w:r>
+              <w:t xml:space="preserve">, where </w:t>
+            </w:r>
+            <m:oMath>
+              <m:r>
+                <w:rPr>
+                  <w:rFonts w:ascii="Cambria Math" w:hAnsi="Cambria Math"/>
+                </w:rPr>
+                <m:t>f</m:t>
+              </m:r>
+              <m:d>
+                <m:dPr>
+                  <m:ctrlPr>
+                    <w:rPr>
+                      <w:rFonts w:ascii="Cambria Math" w:hAnsi="Cambria Math"/>
+                      <w:i/>
+                    </w:rPr>
+                  </m:ctrlPr>
+                </m:dPr>
+                <m:e>
+                  <m:sSub>
+                    <m:sSubPr>
+                      <m:ctrlPr>
+                        <w:rPr>
+                          <w:rFonts w:ascii="Cambria Math" w:hAnsi="Cambria Math"/>
+                          <w:i/>
+                        </w:rPr>
+                      </m:ctrlPr>
+                    </m:sSubPr>
+                    <m:e>
+                      <m:r>
+                        <w:rPr>
+                          <w:rFonts w:ascii="Cambria Math" w:hAnsi="Cambria Math"/>
+                        </w:rPr>
+                        <m:t>x</m:t>
+                      </m:r>
+                    </m:e>
+                    <m:sub>
+                      <m:r>
+                        <w:rPr>
+                          <w:rFonts w:ascii="Cambria Math" w:hAnsi="Cambria Math"/>
+                        </w:rPr>
+                        <m:t>j</m:t>
+                      </m:r>
+                    </m:sub>
+                  </m:sSub>
+                </m:e>
+              </m:d>
+              <m:r>
+                <w:rPr>
+                  <w:rFonts w:ascii="Cambria Math" w:hAnsi="Cambria Math"/>
+                </w:rPr>
+                <m:t>=</m:t>
+              </m:r>
+              <m:f>
+                <m:fPr>
+                  <m:ctrlPr>
+                    <w:rPr>
+                      <w:rFonts w:ascii="Cambria Math" w:hAnsi="Cambria Math"/>
+                      <w:i/>
+                    </w:rPr>
+                  </m:ctrlPr>
+                </m:fPr>
+                <m:num>
+                  <m:sSubSup>
+                    <m:sSubSupPr>
+                      <m:ctrlPr>
+                        <w:rPr>
+                          <w:rFonts w:ascii="Cambria Math" w:hAnsi="Cambria Math"/>
+                          <w:i/>
+                        </w:rPr>
+                      </m:ctrlPr>
+                    </m:sSubSupPr>
+                    <m:e>
+                      <m:r>
+                        <w:rPr>
+                          <w:rFonts w:ascii="Cambria Math" w:hAnsi="Cambria Math"/>
+                        </w:rPr>
+                        <m:t>x</m:t>
+                      </m:r>
+                    </m:e>
+                    <m:sub>
+                      <m:r>
+                        <w:rPr>
+                          <w:rFonts w:ascii="Cambria Math" w:hAnsi="Cambria Math"/>
+                        </w:rPr>
+                        <m:t>j</m:t>
+                      </m:r>
+                    </m:sub>
+                    <m:sup>
+                      <m:r>
+                        <w:rPr>
+                          <w:rFonts w:ascii="Cambria Math" w:hAnsi="Cambria Math"/>
+                        </w:rPr>
+                        <m:t>2</m:t>
+                      </m:r>
+                    </m:sup>
+                  </m:sSubSup>
+                </m:num>
+                <m:den>
+                  <m:r>
+                    <w:rPr>
+                      <w:rFonts w:ascii="Cambria Math" w:hAnsi="Cambria Math"/>
+                    </w:rPr>
+                    <m:t>2</m:t>
+                  </m:r>
+                </m:den>
+              </m:f>
+              <m:r>
+                <w:rPr>
+                  <w:rFonts w:ascii="Cambria Math" w:hAnsi="Cambria Math"/>
+                </w:rPr>
+                <m:t>+2</m:t>
+              </m:r>
+              <m:sSub>
+                <m:sSubPr>
+                  <m:ctrlPr>
+                    <w:rPr>
+                      <w:rFonts w:ascii="Cambria Math" w:hAnsi="Cambria Math"/>
+                      <w:i/>
+                    </w:rPr>
+                  </m:ctrlPr>
+                </m:sSubPr>
+                <m:e>
+                  <m:r>
+                    <w:rPr>
+                      <w:rFonts w:ascii="Cambria Math" w:hAnsi="Cambria Math"/>
+                    </w:rPr>
+                    <m:t>x</m:t>
+                  </m:r>
+                </m:e>
+                <m:sub>
+                  <m:r>
+                    <w:rPr>
+                      <w:rFonts w:ascii="Cambria Math" w:hAnsi="Cambria Math"/>
+                    </w:rPr>
+                    <m:t>j</m:t>
+                  </m:r>
+                </m:sub>
+              </m:sSub>
+              <m:r>
+                <w:rPr>
+                  <w:rFonts w:ascii="Cambria Math" w:hAnsi="Cambria Math"/>
+                </w:rPr>
+                <m:t>+2</m:t>
+              </m:r>
+            </m:oMath>
           </w:p>
         </w:tc>
       </w:tr>
@@ -120,7 +432,7 @@
           </w:tcPr>
           <w:p>
             <w:r>
-              <w:t>Raw fitness:</w:t>
+              <w:t>Standardized fitness:</w:t>
             </w:r>
           </w:p>
         </w:tc>
@@ -129,11 +441,9 @@
             <w:tcW w:w="6429" w:type="dxa"/>
           </w:tcPr>
           <w:p>
-            <w:pPr>
-              <w:rPr>
-                <w:rFonts w:hint="eastAsia"/>
-              </w:rPr>
-            </w:pPr>
+            <w:r>
+              <w:t>We can use the same as Raw fitness, as it satisfies the standardization requirements already.</w:t>
+            </w:r>
           </w:p>
         </w:tc>
       </w:tr>
@@ -144,7 +454,7 @@
           </w:tcPr>
           <w:p>
             <w:r>
-              <w:t>Standardized fitness:</w:t>
+              <w:t>Hits:</w:t>
             </w:r>
           </w:p>
         </w:tc>
@@ -153,11 +463,15 @@
             <w:tcW w:w="6429" w:type="dxa"/>
           </w:tcPr>
           <w:p>
-            <w:pPr>
-              <w:rPr>
-                <w:rFonts w:hint="eastAsia"/>
-              </w:rPr>
-            </w:pPr>
+            <w:r>
+              <w:t>[</w:t>
+            </w:r>
+            <w:r>
+              <w:t>100 1</w:t>
+            </w:r>
+            <w:r>
+              <w:t>]</w:t>
+            </w:r>
           </w:p>
         </w:tc>
       </w:tr>
@@ -168,7 +482,7 @@
           </w:tcPr>
           <w:p>
             <w:r>
-              <w:t>Hits:</w:t>
+              <w:t>Wrapper:</w:t>
             </w:r>
           </w:p>
         </w:tc>
@@ -177,35 +491,8 @@
             <w:tcW w:w="6429" w:type="dxa"/>
           </w:tcPr>
           <w:p>
-            <w:pPr>
-              <w:rPr>
-                <w:rFonts w:hint="eastAsia"/>
-              </w:rPr>
-            </w:pPr>
-          </w:p>
-        </w:tc>
-      </w:tr>
-      <w:tr>
-        <w:tc>
-          <w:tcPr>
-            <w:tcW w:w="2093" w:type="dxa"/>
-          </w:tcPr>
-          <w:p>
-            <w:r>
-              <w:t>Wrapper:</w:t>
-            </w:r>
-          </w:p>
-        </w:tc>
-        <w:tc>
-          <w:tcPr>
-            <w:tcW w:w="6429" w:type="dxa"/>
-          </w:tcPr>
-          <w:p>
-            <w:pPr>
-              <w:rPr>
-                <w:rFonts w:hint="eastAsia"/>
-              </w:rPr>
-            </w:pPr>
+            <w:bookmarkStart w:id="0" w:name="_GoBack"/>
+            <w:bookmarkEnd w:id="0"/>
           </w:p>
         </w:tc>
       </w:tr>
@@ -230,13 +517,7 @@
           <w:tcPr>
             <w:tcW w:w="6429" w:type="dxa"/>
           </w:tcPr>
-          <w:p>
-            <w:pPr>
-              <w:rPr>
-                <w:rFonts w:hint="eastAsia"/>
-              </w:rPr>
-            </w:pPr>
-          </w:p>
+          <w:p/>
         </w:tc>
       </w:tr>
       <w:tr>
@@ -261,23 +542,110 @@
             <w:tcW w:w="6429" w:type="dxa"/>
           </w:tcPr>
           <w:p>
-            <w:pPr>
-              <w:rPr>
-                <w:rFonts w:hint="eastAsia"/>
-              </w:rPr>
-            </w:pPr>
+            <w:r>
+              <w:t xml:space="preserve">Given by Hits, we specify the success predicate as 100% of </w:t>
+            </w:r>
+            <w:r>
+              <w:t>the fitness cases falls within 1</w:t>
+            </w:r>
+            <w:r>
+              <w:t>% of the desired value. This automatically indicates we have found the exact solution to the problem.</w:t>
+            </w:r>
+            <w:r>
+              <w:t xml:space="preserve"> (the 1% is to get rid of </w:t>
+            </w:r>
+            <w:r>
+              <w:t>precision</w:t>
+            </w:r>
+            <w:r>
+              <w:t>)</w:t>
+            </w:r>
           </w:p>
         </w:tc>
       </w:tr>
     </w:tbl>
+    <w:p/>
     <w:p>
-      <w:pPr>
+      <w:r>
+        <w:t>b)</w:t>
+      </w:r>
+    </w:p>
+    <w:p>
+      <w:r>
+        <w:t>For generation 0, we have the fittest member as:</w:t>
+      </w:r>
+    </w:p>
+    <w:p>
+      <w:r>
         <w:rPr>
-          <w:rFonts w:hint="eastAsia"/>
+          <w:noProof/>
         </w:rPr>
-      </w:pPr>
-      <w:bookmarkStart w:id="0" w:name="_GoBack"/>
-      <w:bookmarkEnd w:id="0"/>
+        <w:drawing>
+          <wp:inline distT="0" distB="0" distL="0" distR="0">
+            <wp:extent cx="5274310" cy="3955733"/>
+            <wp:effectExtent l="0" t="0" r="0" b="0"/>
+            <wp:docPr id="1" name="图片 1"/>
+            <wp:cNvGraphicFramePr>
+              <a:graphicFrameLocks xmlns:a="http://schemas.openxmlformats.org/drawingml/2006/main" noChangeAspect="1"/>
+            </wp:cNvGraphicFramePr>
+            <a:graphic xmlns:a="http://schemas.openxmlformats.org/drawingml/2006/main">
+              <a:graphicData uri="http://schemas.openxmlformats.org/drawingml/2006/picture">
+                <pic:pic xmlns:pic="http://schemas.openxmlformats.org/drawingml/2006/picture">
+                  <pic:nvPicPr>
+                    <pic:cNvPr id="0" name="Picture 1"/>
+                    <pic:cNvPicPr>
+                      <a:picLocks noChangeAspect="1" noChangeArrowheads="1"/>
+                    </pic:cNvPicPr>
+                  </pic:nvPicPr>
+                  <pic:blipFill>
+                    <a:blip r:embed="rId5">
+                      <a:extLst>
+                        <a:ext uri="{28A0092B-C50C-407E-A947-70E740481C1C}">
+                          <a14:useLocalDpi xmlns:a14="http://schemas.microsoft.com/office/drawing/2010/main" val="0"/>
+                        </a:ext>
+                      </a:extLst>
+                    </a:blip>
+                    <a:srcRect/>
+                    <a:stretch>
+                      <a:fillRect/>
+                    </a:stretch>
+                  </pic:blipFill>
+                  <pic:spPr bwMode="auto">
+                    <a:xfrm>
+                      <a:off x="0" y="0"/>
+                      <a:ext cx="5274310" cy="3955733"/>
+                    </a:xfrm>
+                    <a:prstGeom prst="rect">
+                      <a:avLst/>
+                    </a:prstGeom>
+                    <a:noFill/>
+                    <a:ln>
+                      <a:noFill/>
+                    </a:ln>
+                  </pic:spPr>
+                </pic:pic>
+              </a:graphicData>
+            </a:graphic>
+          </wp:inline>
+        </w:drawing>
+      </w:r>
+    </w:p>
+    <w:p>
+      <w:r>
+        <w:t xml:space="preserve">It has fitness value of </w:t>
+      </w:r>
+      <w:r>
+        <w:t>13.3100</w:t>
+      </w:r>
+      <w:r>
+        <w:t>, depth of 4, and 13 nodes.</w:t>
+      </w:r>
+    </w:p>
+    <w:p/>
+    <w:p>
+      <w:r>
+        <w:t>c)</w:t>
+      </w:r>
     </w:p>
     <w:sectPr>
       <w:pgSz w:w="11906" w:h="16838"/>
@@ -500,6 +868,41 @@
       </w:tblCellMar>
     </w:tblPr>
   </w:style>
+  <w:style w:type="paragraph" w:styleId="a4">
+    <w:name w:val="Balloon Text"/>
+    <w:basedOn w:val="a"/>
+    <w:link w:val="Char"/>
+    <w:uiPriority w:val="99"/>
+    <w:semiHidden/>
+    <w:unhideWhenUsed/>
+    <w:rsid w:val="00B00BDF"/>
+    <w:rPr>
+      <w:sz w:val="18"/>
+      <w:szCs w:val="18"/>
+    </w:rPr>
+  </w:style>
+  <w:style w:type="character" w:customStyle="1" w:styleId="Char">
+    <w:name w:val="批注框文本 Char"/>
+    <w:basedOn w:val="a0"/>
+    <w:link w:val="a4"/>
+    <w:uiPriority w:val="99"/>
+    <w:semiHidden/>
+    <w:rsid w:val="00B00BDF"/>
+    <w:rPr>
+      <w:sz w:val="18"/>
+      <w:szCs w:val="18"/>
+    </w:rPr>
+  </w:style>
+  <w:style w:type="character" w:styleId="a5">
+    <w:name w:val="Placeholder Text"/>
+    <w:basedOn w:val="a0"/>
+    <w:uiPriority w:val="99"/>
+    <w:semiHidden/>
+    <w:rsid w:val="005F39AE"/>
+    <w:rPr>
+      <w:color w:val="808080"/>
+    </w:rPr>
+  </w:style>
 </w:styles>
 </file>
 
@@ -713,6 +1116,41 @@
         <w:right w:w="108" w:type="dxa"/>
       </w:tblCellMar>
     </w:tblPr>
+  </w:style>
+  <w:style w:type="paragraph" w:styleId="a4">
+    <w:name w:val="Balloon Text"/>
+    <w:basedOn w:val="a"/>
+    <w:link w:val="Char"/>
+    <w:uiPriority w:val="99"/>
+    <w:semiHidden/>
+    <w:unhideWhenUsed/>
+    <w:rsid w:val="00B00BDF"/>
+    <w:rPr>
+      <w:sz w:val="18"/>
+      <w:szCs w:val="18"/>
+    </w:rPr>
+  </w:style>
+  <w:style w:type="character" w:customStyle="1" w:styleId="Char">
+    <w:name w:val="批注框文本 Char"/>
+    <w:basedOn w:val="a0"/>
+    <w:link w:val="a4"/>
+    <w:uiPriority w:val="99"/>
+    <w:semiHidden/>
+    <w:rsid w:val="00B00BDF"/>
+    <w:rPr>
+      <w:sz w:val="18"/>
+      <w:szCs w:val="18"/>
+    </w:rPr>
+  </w:style>
+  <w:style w:type="character" w:styleId="a5">
+    <w:name w:val="Placeholder Text"/>
+    <w:basedOn w:val="a0"/>
+    <w:uiPriority w:val="99"/>
+    <w:semiHidden/>
+    <w:rsid w:val="005F39AE"/>
+    <w:rPr>
+      <w:color w:val="808080"/>
+    </w:rPr>
   </w:style>
 </w:styles>
 </file>

</xml_diff>